<commit_message>
For confirmation and Confirmed added
</commit_message>
<xml_diff>
--- a/public/templates/direct-hire/mwo-polo-pe-pcg-confirmation.docx
+++ b/public/templates/direct-hire/mwo-polo-pe-pcg-confirmation.docx
@@ -200,90 +200,196 @@
           <w:rFonts w:cstheme="minorHAnsi"/>
         </w:rPr>
       </w:pPr>
+      <w:r>
+        <w:rPr>
+          <w:rFonts w:ascii="Calibri" w:eastAsia="Calibri" w:hAnsi="Calibri" w:cs="Arial"/>
+          <w:b/>
+          <w:noProof/>
+          <w:sz w:val="15"/>
+          <w:szCs w:val="15"/>
+        </w:rPr>
+        <mc:AlternateContent>
+          <mc:Choice Requires="wps">
+            <w:drawing>
+              <wp:anchor distT="45720" distB="45720" distL="114300" distR="114300" simplePos="0" relativeHeight="251659264" behindDoc="0" locked="0" layoutInCell="1" allowOverlap="1" wp14:anchorId="6323827D" wp14:editId="562CE853">
+                <wp:simplePos x="0" y="0"/>
+                <wp:positionH relativeFrom="margin">
+                  <wp:posOffset>600075</wp:posOffset>
+                </wp:positionH>
+                <wp:positionV relativeFrom="paragraph">
+                  <wp:posOffset>173990</wp:posOffset>
+                </wp:positionV>
+                <wp:extent cx="258992" cy="227279"/>
+                <wp:effectExtent l="0" t="0" r="27305" b="20955"/>
+                <wp:wrapNone/>
+                <wp:docPr id="65038912" name="Text Box 2"/>
+                <wp:cNvGraphicFramePr>
+                  <a:graphicFrameLocks xmlns:a="http://schemas.openxmlformats.org/drawingml/2006/main"/>
+                </wp:cNvGraphicFramePr>
+                <a:graphic xmlns:a="http://schemas.openxmlformats.org/drawingml/2006/main">
+                  <a:graphicData uri="http://schemas.microsoft.com/office/word/2010/wordprocessingShape">
+                    <wps:wsp>
+                      <wps:cNvSpPr txBox="1">
+                        <a:spLocks noChangeArrowheads="1"/>
+                      </wps:cNvSpPr>
+                      <wps:spPr bwMode="auto">
+                        <a:xfrm>
+                          <a:off x="0" y="0"/>
+                          <a:ext cx="258992" cy="227279"/>
+                        </a:xfrm>
+                        <a:prstGeom prst="rect">
+                          <a:avLst/>
+                        </a:prstGeom>
+                        <a:solidFill>
+                          <a:srgbClr val="FFFFFF"/>
+                        </a:solidFill>
+                        <a:ln w="19050">
+                          <a:solidFill>
+                            <a:schemeClr val="tx1"/>
+                          </a:solidFill>
+                          <a:miter lim="800000"/>
+                          <a:headEnd/>
+                          <a:tailEnd/>
+                        </a:ln>
+                      </wps:spPr>
+                      <wps:txbx>
+                        <w:txbxContent>
+                          <w:p>
+                            <w:pPr>
+                              <w:spacing w:line="160" w:lineRule="atLeast"/>
+                              <w:jc w:val="center"/>
+                              <w:rPr>
+                                <w:rFonts w:ascii="Segoe UI Symbol" w:hAnsi="Segoe UI Symbol"/>
+                                <w:b/>
+                                <w:bCs/>
+                                <w:sz w:val="16"/>
+                                <w:szCs w:val="16"/>
+                              </w:rPr>
+                            </w:pPr>
+                            <w:r>
+                              <w:rPr>
+                                <w:rFonts w:ascii="Segoe UI Symbol" w:hAnsi="Segoe UI Symbol"/>
+                                <w:b/>
+                                <w:bCs/>
+                                <w:sz w:val="16"/>
+                                <w:szCs w:val="16"/>
+                              </w:rPr>
+                              <w:t>{{mwo_check}}</w:t>
+                            </w:r>
+                          </w:p>
+                        </w:txbxContent>
+                      </wps:txbx>
+                      <wps:bodyPr rot="0" vert="horz" wrap="square" lIns="91440" tIns="45720" rIns="91440" bIns="45720" anchor="t" anchorCtr="0">
+                        <a:noAutofit/>
+                      </wps:bodyPr>
+                    </wps:wsp>
+                  </a:graphicData>
+                </a:graphic>
+                <wp14:sizeRelH relativeFrom="margin">
+                  <wp14:pctWidth>0</wp14:pctWidth>
+                </wp14:sizeRelH>
+                <wp14:sizeRelV relativeFrom="margin">
+                  <wp14:pctHeight>0</wp14:pctHeight>
+                </wp14:sizeRelV>
+              </wp:anchor>
+            </w:drawing>
+          </mc:Choice>
+          <mc:Fallback>
+            <w:pict>
+              <v:shapetype w14:anchorId="6323827D" id="_x0000_t202" coordsize="21600,21600" o:spt="202" path="m,l,21600r21600,l21600,xe">
+                <v:stroke joinstyle="miter"/>
+                <v:path gradientshapeok="t" o:connecttype="rect"/>
+              </v:shapetype>
+              <v:shape id="Text Box 2" o:spid="_x0000_s1026" type="#_x0000_t202" style="position:absolute;left:0;text-align:left;margin-left:47.25pt;margin-top:13.7pt;width:20.4pt;height:17.9pt;z-index:251659264;visibility:visible;mso-wrap-style:square;mso-width-percent:0;mso-height-percent:0;mso-wrap-distance-left:9pt;mso-wrap-distance-top:3.6pt;mso-wrap-distance-right:9pt;mso-wrap-distance-bottom:3.6pt;mso-position-horizontal:absolute;mso-position-horizontal-relative:margin;mso-position-vertical:absolute;mso-position-vertical-relative:text;mso-width-percent:0;mso-height-percent:0;mso-width-relative:margin;mso-height-relative:margin;v-text-anchor:top" o:gfxdata="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" strokecolor="black [3213]" strokeweight="1.5pt">
+                <v:textbox>
+                  <w:txbxContent>
+                    <w:p>
+                      <w:pPr>
+                        <w:spacing w:line="160" w:lineRule="atLeast"/>
+                        <w:jc w:val="center"/>
+                        <w:rPr>
+                          <w:rFonts w:ascii="Segoe UI Symbol" w:hAnsi="Segoe UI Symbol"/>
+                          <w:b/>
+                          <w:bCs/>
+                          <w:sz w:val="16"/>
+                          <w:szCs w:val="16"/>
+                        </w:rPr>
+                      </w:pPr>
+                      <w:r>
+                        <w:rPr>
+                          <w:rFonts w:ascii="Segoe UI Symbol" w:hAnsi="Segoe UI Symbol"/>
+                          <w:b/>
+                          <w:bCs/>
+                          <w:sz w:val="16"/>
+                          <w:szCs w:val="16"/>
+                        </w:rPr>
+                        <w:t>{{mwo_check}}</w:t>
+                      </w:r>
+                    </w:p>
+                  </w:txbxContent>
+                </v:textbox>
+                <w10:wrap anchorx="margin"/>
+              </v:shape>
+            </w:pict>
+          </mc:Fallback>
+        </mc:AlternateContent>
+      </w:r>
     </w:p>
     <w:p>
       <w:pPr>
-        <w:pStyle w:val="ListParagraph"/>
-        <w:numPr>
-          <w:ilvl w:val="0"/>
-          <w:numId w:val="1"/>
-        </w:numPr>
         <w:spacing w:line="264" w:lineRule="auto"/>
-        <w:ind w:left="1985" w:right="992" w:hanging="992"/>
+        <w:ind w:left="1625" w:right="992" w:firstLine="360"/>
         <w:jc w:val="both"/>
         <w:rPr>
-          <w:rFonts w:asciiTheme="minorHAnsi" w:hAnsiTheme="minorHAnsi" w:cstheme="minorHAnsi"/>
-          <w:sz w:val="24"/>
-          <w:szCs w:val="24"/>
-        </w:rPr>
-      </w:pPr>
-      <w:r>
-        <w:rPr>
-          <w:rFonts w:asciiTheme="minorHAnsi" w:hAnsiTheme="minorHAnsi" w:cstheme="minorHAnsi"/>
-          <w:sz w:val="24"/>
-          <w:szCs w:val="24"/>
-        </w:rPr>
-        <w:t xml:space="preserve">Verified by Migrant Workers </w:t>
-      </w:r>
-      <w:r>
-        <w:rPr>
-          <w:rFonts w:asciiTheme="minorHAnsi" w:hAnsiTheme="minorHAnsi" w:cstheme="minorHAnsi"/>
-          <w:sz w:val="24"/>
-          <w:szCs w:val="24"/>
-        </w:rPr>
-        <w:t>Office</w:t>
-      </w:r>
-      <w:r>
-        <w:rPr>
-          <w:rFonts w:asciiTheme="minorHAnsi" w:hAnsiTheme="minorHAnsi" w:cstheme="minorHAnsi"/>
-          <w:sz w:val="24"/>
-          <w:szCs w:val="24"/>
+          <w:rFonts w:cstheme="minorHAnsi"/>
+        </w:rPr>
+      </w:pPr>
+      <w:r>
+        <w:rPr>
+          <w:rFonts w:cstheme="minorHAnsi"/>
+        </w:rPr>
+        <w:t>Verified by Migrant Workers Office</w:t>
+      </w:r>
+      <w:r>
+        <w:rPr>
+          <w:rFonts w:cstheme="minorHAnsi"/>
         </w:rPr>
         <w:t xml:space="preserve"> </w:t>
       </w:r>
       <w:r>
         <w:rPr>
-          <w:rFonts w:asciiTheme="minorHAnsi" w:hAnsiTheme="minorHAnsi" w:cstheme="minorHAnsi"/>
-          <w:sz w:val="24"/>
-          <w:szCs w:val="24"/>
+          <w:rFonts w:cstheme="minorHAnsi"/>
+        </w:rPr>
+        <w:t>_</w:t>
+      </w:r>
+      <w:r>
+        <w:rPr>
+          <w:rFonts w:cstheme="minorHAnsi"/>
+          <w:b/>
+          <w:bCs/>
           <w:u w:val="single"/>
         </w:rPr>
-        <w:t xml:space="preserve">     (</w:t>
-      </w:r>
-      <w:r>
-        <w:rPr>
-          <w:rFonts w:asciiTheme="minorHAnsi" w:hAnsiTheme="minorHAnsi" w:cstheme="minorHAnsi"/>
-          <w:sz w:val="24"/>
-          <w:szCs w:val="24"/>
-          <w:u w:val="single"/>
-        </w:rPr>
-        <w:t>MWO</w:t>
-      </w:r>
-      <w:r>
-        <w:rPr>
-          <w:rFonts w:asciiTheme="minorHAnsi" w:hAnsiTheme="minorHAnsi" w:cstheme="minorHAnsi"/>
-          <w:sz w:val="24"/>
-          <w:szCs w:val="24"/>
-          <w:u w:val="single"/>
-        </w:rPr>
-        <w:t xml:space="preserve"> OFFICE)      </w:t>
-      </w:r>
-      <w:r>
-        <w:rPr>
-          <w:rFonts w:asciiTheme="minorHAnsi" w:hAnsiTheme="minorHAnsi" w:cstheme="minorHAnsi"/>
+        <w:t>{{mwo_office}}</w:t>
+      </w:r>
+      <w:r>
+        <w:rPr>
+          <w:rFonts w:cstheme="minorHAnsi"/>
+          <w:noProof/>
+        </w:rPr>
+        <w:t>_</w:t>
+      </w:r>
+      <w:r>
+        <w:rPr>
+          <w:rFonts w:cstheme="minorHAnsi"/>
           <w:b/>
           <w:bCs/>
           <w:noProof/>
-          <w:sz w:val="24"/>
-          <w:szCs w:val="24"/>
         </w:rPr>
         <w:t xml:space="preserve"> </w:t>
       </w:r>
       <w:r>
         <w:rPr>
-          <w:rFonts w:asciiTheme="minorHAnsi" w:hAnsiTheme="minorHAnsi" w:cstheme="minorHAnsi"/>
-          <w:sz w:val="24"/>
-          <w:szCs w:val="24"/>
+          <w:rFonts w:cstheme="minorHAnsi"/>
         </w:rPr>
         <w:t xml:space="preserve">on </w:t>
       </w:r>
@@ -292,13 +398,6 @@
           <w:rFonts w:cstheme="minorHAnsi"/>
         </w:rPr>
         <w:t>_</w:t>
-      </w:r>
-      <w:r>
-        <w:rPr>
-          <w:rFonts w:cstheme="minorHAnsi"/>
-          <w:u w:val="single"/>
-        </w:rPr>
-        <w:t>{{</w:t>
       </w:r>
       <w:r>
         <w:rPr>
@@ -307,22 +406,38 @@
           <w:bCs/>
           <w:u w:val="single"/>
         </w:rPr>
-        <w:t>date</w:t>
-      </w:r>
-      <w:r>
-        <w:rPr>
-          <w:rFonts w:cstheme="minorHAnsi"/>
-          <w:u w:val="single"/>
-        </w:rPr>
-        <w:t>}}_</w:t>
-      </w:r>
-      <w:r>
-        <w:rPr>
-          <w:rFonts w:asciiTheme="minorHAnsi" w:hAnsiTheme="minorHAnsi" w:cstheme="minorHAnsi"/>
+        <w:t>{{</w:t>
+      </w:r>
+      <w:r>
+        <w:rPr>
+          <w:rFonts w:cstheme="minorHAnsi"/>
           <w:b/>
           <w:bCs/>
-          <w:sz w:val="24"/>
-          <w:szCs w:val="24"/>
+          <w:u w:val="single"/>
+        </w:rPr>
+        <w:t>verified_date</w:t>
+      </w:r>
+      <w:r>
+        <w:rPr>
+          <w:rFonts w:cstheme="minorHAnsi"/>
+          <w:b/>
+          <w:bCs/>
+          <w:u w:val="single"/>
+        </w:rPr>
+        <w:t>}}</w:t>
+      </w:r>
+      <w:r>
+        <w:rPr>
+          <w:rFonts w:cstheme="minorHAnsi"/>
+          <w:u w:val="single"/>
+        </w:rPr>
+        <w:t>_</w:t>
+      </w:r>
+      <w:r>
+        <w:rPr>
+          <w:rFonts w:cstheme="minorHAnsi"/>
+          <w:b/>
+          <w:bCs/>
         </w:rPr>
         <w:t>.</w:t>
       </w:r>
@@ -342,71 +457,266 @@
     </w:p>
     <w:p>
       <w:pPr>
-        <w:pStyle w:val="ListParagraph"/>
-        <w:numPr>
-          <w:ilvl w:val="0"/>
-          <w:numId w:val="2"/>
-        </w:numPr>
         <w:spacing w:line="264" w:lineRule="auto"/>
-        <w:ind w:left="1985" w:right="992" w:hanging="992"/>
+        <w:ind w:left="1985" w:right="992"/>
         <w:jc w:val="both"/>
-        <w:rPr>
-          <w:sz w:val="24"/>
-          <w:szCs w:val="24"/>
-        </w:rPr>
-      </w:pPr>
-      <w:r>
-        <w:rPr>
-          <w:rFonts w:asciiTheme="minorHAnsi" w:hAnsiTheme="minorHAnsi" w:cstheme="minorHAnsi"/>
-          <w:sz w:val="24"/>
-          <w:szCs w:val="24"/>
-        </w:rPr>
-        <w:t xml:space="preserve">Authenticated by the Office of the Philippine Embassy / Office of the Consulate General of the Republic of the Philippines in </w:t>
-      </w:r>
-      <w:r>
-        <w:rPr>
-          <w:rFonts w:asciiTheme="minorHAnsi" w:hAnsiTheme="minorHAnsi" w:cstheme="minorHAnsi"/>
+      </w:pPr>
+      <w:r>
+        <w:rPr>
+          <w:rFonts w:ascii="Calibri" w:eastAsia="Calibri" w:hAnsi="Calibri" w:cs="Arial"/>
+          <w:b/>
           <w:noProof/>
-          <w:sz w:val="24"/>
-          <w:szCs w:val="24"/>
-        </w:rPr>
-        <w:t>_____________</w:t>
-      </w:r>
-      <w:r>
-        <w:rPr>
-          <w:rFonts w:asciiTheme="minorHAnsi" w:hAnsiTheme="minorHAnsi" w:cstheme="minorHAnsi"/>
+          <w:sz w:val="15"/>
+          <w:szCs w:val="15"/>
+        </w:rPr>
+        <mc:AlternateContent>
+          <mc:Choice Requires="wps">
+            <w:drawing>
+              <wp:anchor distT="45720" distB="45720" distL="114300" distR="114300" simplePos="0" relativeHeight="251661312" behindDoc="0" locked="0" layoutInCell="1" allowOverlap="1" wp14:anchorId="160C6FD5" wp14:editId="1F94720B">
+                <wp:simplePos x="0" y="0"/>
+                <wp:positionH relativeFrom="margin">
+                  <wp:posOffset>597535</wp:posOffset>
+                </wp:positionH>
+                <wp:positionV relativeFrom="paragraph">
+                  <wp:posOffset>91440</wp:posOffset>
+                </wp:positionV>
+                <wp:extent cx="258992" cy="227279"/>
+                <wp:effectExtent l="0" t="0" r="27305" b="20955"/>
+                <wp:wrapNone/>
+                <wp:docPr id="1395141445" name="Text Box 2"/>
+                <wp:cNvGraphicFramePr>
+                  <a:graphicFrameLocks xmlns:a="http://schemas.openxmlformats.org/drawingml/2006/main"/>
+                </wp:cNvGraphicFramePr>
+                <a:graphic xmlns:a="http://schemas.openxmlformats.org/drawingml/2006/main">
+                  <a:graphicData uri="http://schemas.microsoft.com/office/word/2010/wordprocessingShape">
+                    <wps:wsp>
+                      <wps:cNvSpPr txBox="1">
+                        <a:spLocks noChangeArrowheads="1"/>
+                      </wps:cNvSpPr>
+                      <wps:spPr bwMode="auto">
+                        <a:xfrm>
+                          <a:off x="0" y="0"/>
+                          <a:ext cx="258992" cy="227279"/>
+                        </a:xfrm>
+                        <a:prstGeom prst="rect">
+                          <a:avLst/>
+                        </a:prstGeom>
+                        <a:solidFill>
+                          <a:srgbClr val="FFFFFF"/>
+                        </a:solidFill>
+                        <a:ln w="19050">
+                          <a:solidFill>
+                            <a:schemeClr val="tx1"/>
+                          </a:solidFill>
+                          <a:miter lim="800000"/>
+                          <a:headEnd/>
+                          <a:tailEnd/>
+                        </a:ln>
+                      </wps:spPr>
+                      <wps:txbx>
+                        <w:txbxContent>
+                          <w:p>
+                            <w:pPr>
+                              <w:spacing w:line="160" w:lineRule="atLeast"/>
+                              <w:jc w:val="center"/>
+                              <w:rPr>
+                                <w:rFonts w:ascii="Segoe UI Symbol" w:hAnsi="Segoe UI Symbol"/>
+                                <w:b/>
+                                <w:bCs/>
+                                <w:sz w:val="16"/>
+                                <w:szCs w:val="16"/>
+                              </w:rPr>
+                            </w:pPr>
+                            <w:r>
+                              <w:rPr>
+                                <w:rFonts w:ascii="Segoe UI Symbol" w:hAnsi="Segoe UI Symbol"/>
+                                <w:b/>
+                                <w:bCs/>
+                                <w:sz w:val="16"/>
+                                <w:szCs w:val="16"/>
+                              </w:rPr>
+                              <w:t>{{pe_pcg_check}}</w:t>
+                            </w:r>
+                          </w:p>
+                        </w:txbxContent>
+                      </wps:txbx>
+                      <wps:bodyPr rot="0" vert="horz" wrap="square" lIns="91440" tIns="45720" rIns="91440" bIns="45720" anchor="t" anchorCtr="0">
+                        <a:noAutofit/>
+                      </wps:bodyPr>
+                    </wps:wsp>
+                  </a:graphicData>
+                </a:graphic>
+                <wp14:sizeRelH relativeFrom="margin">
+                  <wp14:pctWidth>0</wp14:pctWidth>
+                </wp14:sizeRelH>
+                <wp14:sizeRelV relativeFrom="margin">
+                  <wp14:pctHeight>0</wp14:pctHeight>
+                </wp14:sizeRelV>
+              </wp:anchor>
+            </w:drawing>
+          </mc:Choice>
+          <mc:Fallback>
+            <w:pict>
+              <v:shape w14:anchorId="160C6FD5" id="_x0000_s1027" type="#_x0000_t202" style="position:absolute;left:0;text-align:left;margin-left:47.05pt;margin-top:7.2pt;width:20.4pt;height:17.9pt;z-index:251661312;visibility:visible;mso-wrap-style:square;mso-width-percent:0;mso-height-percent:0;mso-wrap-distance-left:9pt;mso-wrap-distance-top:3.6pt;mso-wrap-distance-right:9pt;mso-wrap-distance-bottom:3.6pt;mso-position-horizontal:absolute;mso-position-horizontal-relative:margin;mso-position-vertical:absolute;mso-position-vertical-relative:text;mso-width-percent:0;mso-height-percent:0;mso-width-relative:margin;mso-height-relative:margin;v-text-anchor:top" o:gfxdata="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" strokecolor="black [3213]" strokeweight="1.5pt">
+                <v:textbox>
+                  <w:txbxContent>
+                    <w:p>
+                      <w:pPr>
+                        <w:spacing w:line="160" w:lineRule="atLeast"/>
+                        <w:jc w:val="center"/>
+                        <w:rPr>
+                          <w:rFonts w:ascii="Segoe UI Symbol" w:hAnsi="Segoe UI Symbol"/>
+                          <w:b/>
+                          <w:bCs/>
+                          <w:sz w:val="16"/>
+                          <w:szCs w:val="16"/>
+                        </w:rPr>
+                      </w:pPr>
+                      <w:r>
+                        <w:rPr>
+                          <w:rFonts w:ascii="Segoe UI Symbol" w:hAnsi="Segoe UI Symbol"/>
+                          <w:b/>
+                          <w:bCs/>
+                          <w:sz w:val="16"/>
+                          <w:szCs w:val="16"/>
+                        </w:rPr>
+                        <w:t>{{pe_pcg_check}}</w:t>
+                      </w:r>
+                    </w:p>
+                  </w:txbxContent>
+                </v:textbox>
+                <w10:wrap anchorx="margin"/>
+              </v:shape>
+            </w:pict>
+          </mc:Fallback>
+        </mc:AlternateContent>
+      </w:r>
+      <w:r>
+        <w:rPr>
+          <w:rFonts w:cstheme="minorHAnsi"/>
+        </w:rPr>
+        <w:t>Authenticated by the Office of the Philippine Embassy / Office of the Consulate</w:t>
+      </w:r>
+      <w:r>
+        <w:rPr>
+          <w:rFonts w:cstheme="minorHAnsi"/>
+        </w:rPr>
+        <w:t xml:space="preserve"> </w:t>
+      </w:r>
+      <w:r>
+        <w:rPr>
+          <w:rFonts w:cstheme="minorHAnsi"/>
+        </w:rPr>
+        <w:t xml:space="preserve">General of the Republic of the Philippines in </w:t>
+      </w:r>
+      <w:r>
+        <w:rPr>
+          <w:rFonts w:cstheme="minorHAnsi"/>
+        </w:rPr>
+        <w:t>_</w:t>
+      </w:r>
+      <w:r>
+        <w:rPr>
+          <w:rFonts w:cstheme="minorHAnsi"/>
           <w:b/>
           <w:bCs/>
           <w:noProof/>
-          <w:sz w:val="24"/>
-          <w:szCs w:val="24"/>
-        </w:rPr>
-        <w:t xml:space="preserve"> </w:t>
-      </w:r>
-      <w:r>
-        <w:rPr>
-          <w:rFonts w:asciiTheme="minorHAnsi" w:hAnsiTheme="minorHAnsi" w:cstheme="minorHAnsi"/>
-          <w:sz w:val="24"/>
-          <w:szCs w:val="24"/>
-        </w:rPr>
-        <w:t xml:space="preserve">on </w:t>
-      </w:r>
-      <w:r>
-        <w:rPr>
-          <w:rFonts w:asciiTheme="minorHAnsi" w:hAnsiTheme="minorHAnsi" w:cstheme="minorHAnsi"/>
-          <w:noProof/>
-          <w:sz w:val="24"/>
-          <w:szCs w:val="24"/>
-        </w:rPr>
-        <w:t>___________</w:t>
-      </w:r>
-      <w:r>
-        <w:rPr>
-          <w:rFonts w:asciiTheme="minorHAnsi" w:hAnsiTheme="minorHAnsi" w:cstheme="minorHAnsi"/>
+          <w:u w:val="single"/>
+        </w:rPr>
+        <w:t>{{</w:t>
+      </w:r>
+      <w:r>
+        <w:rPr>
+          <w:rFonts w:cstheme="minorHAnsi"/>
           <w:b/>
           <w:bCs/>
-          <w:sz w:val="24"/>
-          <w:szCs w:val="24"/>
+          <w:noProof/>
+          <w:u w:val="single"/>
+        </w:rPr>
+        <w:t>pe_pcg_city</w:t>
+      </w:r>
+      <w:r>
+        <w:rPr>
+          <w:rFonts w:cstheme="minorHAnsi"/>
+          <w:b/>
+          <w:bCs/>
+          <w:noProof/>
+          <w:u w:val="single"/>
+        </w:rPr>
+        <w:t>}}</w:t>
+      </w:r>
+      <w:r>
+        <w:rPr>
+          <w:rFonts w:cstheme="minorHAnsi"/>
+          <w:noProof/>
+          <w:u w:val="single"/>
+        </w:rPr>
+        <w:t>_</w:t>
+      </w:r>
+      <w:r>
+        <w:rPr>
+          <w:rFonts w:cstheme="minorHAnsi"/>
+          <w:b/>
+          <w:bCs/>
+          <w:noProof/>
+        </w:rPr>
+        <w:t xml:space="preserve"> </w:t>
+      </w:r>
+      <w:r>
+        <w:rPr>
+          <w:rFonts w:cstheme="minorHAnsi"/>
+        </w:rPr>
+        <w:t xml:space="preserve">on </w:t>
+      </w:r>
+      <w:r>
+        <w:rPr>
+          <w:rFonts w:cstheme="minorHAnsi"/>
+        </w:rPr>
+        <w:t>_</w:t>
+      </w:r>
+      <w:r>
+        <w:rPr>
+          <w:rFonts w:cstheme="minorHAnsi"/>
+          <w:b/>
+          <w:bCs/>
+          <w:noProof/>
+          <w:u w:val="single"/>
+        </w:rPr>
+        <w:t>{{</w:t>
+      </w:r>
+      <w:r>
+        <w:rPr>
+          <w:rFonts w:cstheme="minorHAnsi"/>
+          <w:b/>
+          <w:bCs/>
+          <w:noProof/>
+          <w:u w:val="single"/>
+        </w:rPr>
+        <w:t>pe_pcg_</w:t>
+      </w:r>
+      <w:r>
+        <w:rPr>
+          <w:rFonts w:cstheme="minorHAnsi"/>
+          <w:b/>
+          <w:bCs/>
+          <w:noProof/>
+          <w:u w:val="single"/>
+        </w:rPr>
+        <w:t>verified_date}}</w:t>
+      </w:r>
+      <w:r>
+        <w:rPr>
+          <w:rFonts w:cstheme="minorHAnsi"/>
+          <w:noProof/>
+          <w:u w:val="single"/>
+        </w:rPr>
+        <w:t>_</w:t>
+      </w:r>
+      <w:r>
+        <w:rPr>
+          <w:rFonts w:cstheme="minorHAnsi"/>
+          <w:b/>
+          <w:bCs/>
         </w:rPr>
         <w:t>.</w:t>
       </w:r>
@@ -423,56 +733,160 @@
         </w:rPr>
       </w:pPr>
       <w:bookmarkStart w:id="0" w:name="_Hlk147834488"/>
+      <w:r>
+        <w:rPr>
+          <w:rFonts w:cs="Arial"/>
+          <w:b/>
+          <w:noProof/>
+          <w:sz w:val="15"/>
+          <w:szCs w:val="15"/>
+        </w:rPr>
+        <mc:AlternateContent>
+          <mc:Choice Requires="wps">
+            <w:drawing>
+              <wp:anchor distT="45720" distB="45720" distL="114300" distR="114300" simplePos="0" relativeHeight="251663360" behindDoc="0" locked="0" layoutInCell="1" allowOverlap="1" wp14:anchorId="686D5AB4" wp14:editId="30F3E178">
+                <wp:simplePos x="0" y="0"/>
+                <wp:positionH relativeFrom="margin">
+                  <wp:posOffset>597535</wp:posOffset>
+                </wp:positionH>
+                <wp:positionV relativeFrom="paragraph">
+                  <wp:posOffset>291465</wp:posOffset>
+                </wp:positionV>
+                <wp:extent cx="258992" cy="227279"/>
+                <wp:effectExtent l="0" t="0" r="27305" b="20955"/>
+                <wp:wrapNone/>
+                <wp:docPr id="16855464" name="Text Box 2"/>
+                <wp:cNvGraphicFramePr>
+                  <a:graphicFrameLocks xmlns:a="http://schemas.openxmlformats.org/drawingml/2006/main"/>
+                </wp:cNvGraphicFramePr>
+                <a:graphic xmlns:a="http://schemas.openxmlformats.org/drawingml/2006/main">
+                  <a:graphicData uri="http://schemas.microsoft.com/office/word/2010/wordprocessingShape">
+                    <wps:wsp>
+                      <wps:cNvSpPr txBox="1">
+                        <a:spLocks noChangeArrowheads="1"/>
+                      </wps:cNvSpPr>
+                      <wps:spPr bwMode="auto">
+                        <a:xfrm>
+                          <a:off x="0" y="0"/>
+                          <a:ext cx="258992" cy="227279"/>
+                        </a:xfrm>
+                        <a:prstGeom prst="rect">
+                          <a:avLst/>
+                        </a:prstGeom>
+                        <a:solidFill>
+                          <a:srgbClr val="FFFFFF"/>
+                        </a:solidFill>
+                        <a:ln w="19050">
+                          <a:solidFill>
+                            <a:schemeClr val="tx1"/>
+                          </a:solidFill>
+                          <a:miter lim="800000"/>
+                          <a:headEnd/>
+                          <a:tailEnd/>
+                        </a:ln>
+                      </wps:spPr>
+                      <wps:txbx>
+                        <w:txbxContent>
+                          <w:p>
+                            <w:pPr>
+                              <w:spacing w:line="160" w:lineRule="atLeast"/>
+                              <w:jc w:val="center"/>
+                              <w:rPr>
+                                <w:rFonts w:ascii="Segoe UI Symbol" w:hAnsi="Segoe UI Symbol"/>
+                                <w:b/>
+                                <w:bCs/>
+                                <w:sz w:val="16"/>
+                                <w:szCs w:val="16"/>
+                              </w:rPr>
+                            </w:pPr>
+                            <w:r>
+                              <w:rPr>
+                                <w:rFonts w:ascii="Segoe UI Symbol" w:hAnsi="Segoe UI Symbol"/>
+                                <w:b/>
+                                <w:bCs/>
+                                <w:sz w:val="16"/>
+                                <w:szCs w:val="16"/>
+                              </w:rPr>
+                              <w:t>{{others_check}}</w:t>
+                            </w:r>
+                          </w:p>
+                        </w:txbxContent>
+                      </wps:txbx>
+                      <wps:bodyPr rot="0" vert="horz" wrap="square" lIns="91440" tIns="45720" rIns="91440" bIns="45720" anchor="t" anchorCtr="0">
+                        <a:noAutofit/>
+                      </wps:bodyPr>
+                    </wps:wsp>
+                  </a:graphicData>
+                </a:graphic>
+                <wp14:sizeRelH relativeFrom="margin">
+                  <wp14:pctWidth>0</wp14:pctWidth>
+                </wp14:sizeRelH>
+                <wp14:sizeRelV relativeFrom="margin">
+                  <wp14:pctHeight>0</wp14:pctHeight>
+                </wp14:sizeRelV>
+              </wp:anchor>
+            </w:drawing>
+          </mc:Choice>
+          <mc:Fallback>
+            <w:pict>
+              <v:shape w14:anchorId="686D5AB4" id="_x0000_s1028" type="#_x0000_t202" style="position:absolute;left:0;text-align:left;margin-left:47.05pt;margin-top:22.95pt;width:20.4pt;height:17.9pt;z-index:251663360;visibility:visible;mso-wrap-style:square;mso-width-percent:0;mso-height-percent:0;mso-wrap-distance-left:9pt;mso-wrap-distance-top:3.6pt;mso-wrap-distance-right:9pt;mso-wrap-distance-bottom:3.6pt;mso-position-horizontal:absolute;mso-position-horizontal-relative:margin;mso-position-vertical:absolute;mso-position-vertical-relative:text;mso-width-percent:0;mso-height-percent:0;mso-width-relative:margin;mso-height-relative:margin;v-text-anchor:top" o:gfxdata="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" strokecolor="black [3213]" strokeweight="1.5pt">
+                <v:textbox>
+                  <w:txbxContent>
+                    <w:p>
+                      <w:pPr>
+                        <w:spacing w:line="160" w:lineRule="atLeast"/>
+                        <w:jc w:val="center"/>
+                        <w:rPr>
+                          <w:rFonts w:ascii="Segoe UI Symbol" w:hAnsi="Segoe UI Symbol"/>
+                          <w:b/>
+                          <w:bCs/>
+                          <w:sz w:val="16"/>
+                          <w:szCs w:val="16"/>
+                        </w:rPr>
+                      </w:pPr>
+                      <w:r>
+                        <w:rPr>
+                          <w:rFonts w:ascii="Segoe UI Symbol" w:hAnsi="Segoe UI Symbol"/>
+                          <w:b/>
+                          <w:bCs/>
+                          <w:sz w:val="16"/>
+                          <w:szCs w:val="16"/>
+                        </w:rPr>
+                        <w:t>{{others_check}}</w:t>
+                      </w:r>
+                    </w:p>
+                  </w:txbxContent>
+                </v:textbox>
+                <w10:wrap anchorx="margin"/>
+              </v:shape>
+            </w:pict>
+          </mc:Fallback>
+        </mc:AlternateContent>
+      </w:r>
     </w:p>
     <w:p>
       <w:pPr>
-        <w:pStyle w:val="ListParagraph"/>
-        <w:numPr>
-          <w:ilvl w:val="0"/>
-          <w:numId w:val="3"/>
-        </w:numPr>
         <w:spacing w:line="264" w:lineRule="auto"/>
-        <w:ind w:left="1985" w:right="992" w:hanging="992"/>
+        <w:ind w:left="1440" w:right="992" w:firstLine="720"/>
         <w:jc w:val="both"/>
-        <w:rPr>
-          <w:sz w:val="24"/>
-          <w:szCs w:val="24"/>
-        </w:rPr>
-      </w:pPr>
-      <w:r>
-        <w:rPr>
-          <w:sz w:val="24"/>
-          <w:szCs w:val="24"/>
-        </w:rPr>
+      </w:pPr>
+      <w:r>
         <w:t>Others:</w:t>
       </w:r>
       <w:r>
-        <w:rPr>
-          <w:sz w:val="24"/>
-          <w:szCs w:val="24"/>
-        </w:rPr>
-        <w:tab/>
-      </w:r>
-      <w:r>
-        <w:rPr>
-          <w:sz w:val="24"/>
-          <w:szCs w:val="24"/>
-        </w:rPr>
-        <w:tab/>
-      </w:r>
-      <w:r>
-        <w:rPr>
-          <w:sz w:val="24"/>
-          <w:szCs w:val="24"/>
-        </w:rPr>
-        <w:t>_________________________________________________</w:t>
-      </w:r>
-      <w:r>
-        <w:rPr>
-          <w:sz w:val="24"/>
-          <w:szCs w:val="24"/>
-        </w:rPr>
-        <w:t>.</w:t>
+        <w:t xml:space="preserve">     </w:t>
+      </w:r>
+      <w:r>
+        <w:t>_</w:t>
+      </w:r>
+      <w:r>
+        <w:rPr>
+          <w:u w:val="single"/>
+        </w:rPr>
+        <w:t>{{others_text}}</w:t>
+      </w:r>
+      <w:r>
+        <w:t>_</w:t>
       </w:r>
       <w:bookmarkEnd w:id="0"/>
     </w:p>
@@ -537,45 +951,20 @@
           <w:rFonts w:cstheme="minorHAnsi"/>
           <w:u w:val="single"/>
         </w:rPr>
-        <w:t>_{</w:t>
-      </w:r>
-      <w:proofErr w:type="gramStart"/>
-      <w:r>
-        <w:rPr>
-          <w:rFonts w:cstheme="minorHAnsi"/>
+        <w:t>_{{</w:t>
+      </w:r>
+      <w:r>
+        <w:rPr>
           <w:u w:val="single"/>
         </w:rPr>
-        <w:t>{</w:t>
-      </w:r>
-      <w:r>
-        <w:rPr>
+        <w:t xml:space="preserve"> </w:t>
+      </w:r>
+      <w:r>
+        <w:rPr>
+          <w:rFonts w:cstheme="minorHAnsi"/>
           <w:u w:val="single"/>
         </w:rPr>
-        <w:t xml:space="preserve"> </w:t>
-      </w:r>
-      <w:proofErr w:type="spellStart"/>
-      <w:r>
-        <w:rPr>
-          <w:rFonts w:cstheme="minorHAnsi"/>
-          <w:u w:val="single"/>
-        </w:rPr>
-        <w:t>created</w:t>
-      </w:r>
-      <w:proofErr w:type="gramEnd"/>
-      <w:r>
-        <w:rPr>
-          <w:rFonts w:cstheme="minorHAnsi"/>
-          <w:u w:val="single"/>
-        </w:rPr>
-        <w:t>_date</w:t>
-      </w:r>
-      <w:proofErr w:type="spellEnd"/>
-      <w:r>
-        <w:rPr>
-          <w:rFonts w:cstheme="minorHAnsi"/>
-          <w:u w:val="single"/>
-        </w:rPr>
-        <w:t xml:space="preserve"> </w:t>
+        <w:t xml:space="preserve">created_date </w:t>
       </w:r>
       <w:r>
         <w:rPr>
@@ -939,7 +1328,7 @@
               <v:stroke joinstyle="miter"/>
               <v:path gradientshapeok="t" o:connecttype="rect"/>
             </v:shapetype>
-            <v:shape id="Text Box 1" o:spid="_x0000_s1026" type="#_x0000_t202" style="position:absolute;margin-left:93pt;margin-top:-17.4pt;width:323.7pt;height:21.4pt;z-index:251663360;visibility:visible;mso-wrap-style:square;mso-width-percent:0;mso-wrap-distance-left:9pt;mso-wrap-distance-top:0;mso-wrap-distance-right:9pt;mso-wrap-distance-bottom:0;mso-position-horizontal:absolute;mso-position-horizontal-relative:margin;mso-position-vertical:absolute;mso-position-vertical-relative:text;mso-width-percent:0;mso-width-relative:margin;v-text-anchor:top" o:gfxdata="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" filled="f" stroked="f" strokeweight=".5pt">
+            <v:shape id="Text Box 1" o:spid="_x0000_s1029" type="#_x0000_t202" style="position:absolute;margin-left:93pt;margin-top:-17.4pt;width:323.7pt;height:21.4pt;z-index:251663360;visibility:visible;mso-wrap-style:square;mso-width-percent:0;mso-wrap-distance-left:9pt;mso-wrap-distance-top:0;mso-wrap-distance-right:9pt;mso-wrap-distance-bottom:0;mso-position-horizontal:absolute;mso-position-horizontal-relative:margin;mso-position-vertical:absolute;mso-position-vertical-relative:text;mso-width-percent:0;mso-width-relative:margin;v-text-anchor:top" o:gfxdata="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" filled="f" stroked="f" strokeweight=".5pt">
               <v:textbox>
                 <w:txbxContent>
                   <w:p>
@@ -1180,51 +1569,7 @@
                                 <w:sz w:val="16"/>
                                 <w:szCs w:val="18"/>
                               </w:rPr>
-                              <w:t xml:space="preserve">Basement, </w:t>
-                            </w:r>
-                            <w:proofErr w:type="spellStart"/>
-                            <w:r>
-                              <w:rPr>
-                                <w:rFonts w:ascii="Times New Roman" w:hAnsi="Times New Roman" w:cs="Times New Roman"/>
-                                <w:b/>
-                                <w:bCs/>
-                                <w:sz w:val="16"/>
-                                <w:szCs w:val="18"/>
-                              </w:rPr>
-                              <w:t>Andenson</w:t>
-                            </w:r>
-                            <w:proofErr w:type="spellEnd"/>
-                            <w:r>
-                              <w:rPr>
-                                <w:rFonts w:ascii="Times New Roman" w:hAnsi="Times New Roman" w:cs="Times New Roman"/>
-                                <w:b/>
-                                <w:bCs/>
-                                <w:sz w:val="16"/>
-                                <w:szCs w:val="18"/>
-                              </w:rPr>
-                              <w:t xml:space="preserve"> Building II, </w:t>
-                            </w:r>
-                            <w:proofErr w:type="spellStart"/>
-                            <w:r>
-                              <w:rPr>
-                                <w:rFonts w:ascii="Times New Roman" w:hAnsi="Times New Roman" w:cs="Times New Roman"/>
-                                <w:b/>
-                                <w:bCs/>
-                                <w:sz w:val="16"/>
-                                <w:szCs w:val="18"/>
-                              </w:rPr>
-                              <w:t>Brgy</w:t>
-                            </w:r>
-                            <w:proofErr w:type="spellEnd"/>
-                            <w:r>
-                              <w:rPr>
-                                <w:rFonts w:ascii="Times New Roman" w:hAnsi="Times New Roman" w:cs="Times New Roman"/>
-                                <w:b/>
-                                <w:bCs/>
-                                <w:sz w:val="16"/>
-                                <w:szCs w:val="18"/>
-                              </w:rPr>
-                              <w:t>. Parian, Calamba City, Laguna 4027</w:t>
+                              <w:t>Basement, Andenson Building II, Brgy. Parian, Calamba City, Laguna 4027</w:t>
                             </w:r>
                           </w:p>
                           <w:p>
@@ -1295,11 +1640,11 @@
         </mc:Choice>
         <mc:Fallback>
           <w:pict>
-            <v:group w14:anchorId="53D4A91B" id="Group 776928792" o:spid="_x0000_s1027" style="position:absolute;margin-left:94.85pt;margin-top:-79.15pt;width:394.25pt;height:70.9pt;z-index:251659264;mso-position-horizontal-relative:margin;mso-width-relative:margin;mso-height-relative:margin" coordorigin="7792,-318" coordsize="50078,9023" o:gfxdata="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">
-              <v:line id="Straight Connector 1787522481" o:spid="_x0000_s1028" style="position:absolute;flip:y;visibility:visible;mso-wrap-style:square" from="8269,7394" to="47305,7395" o:connectortype="straight" o:gfxdata="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" strokecolor="black [3200]" strokeweight=".5pt">
+            <v:group w14:anchorId="53D4A91B" id="Group 776928792" o:spid="_x0000_s1030" style="position:absolute;margin-left:94.85pt;margin-top:-79.15pt;width:394.25pt;height:70.9pt;z-index:251659264;mso-position-horizontal-relative:margin;mso-width-relative:margin;mso-height-relative:margin" coordorigin="7792,-318" coordsize="50078,9023" o:gfxdata="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">
+              <v:line id="Straight Connector 1787522481" o:spid="_x0000_s1031" style="position:absolute;flip:y;visibility:visible;mso-wrap-style:square" from="8269,7394" to="47305,7395" o:connectortype="straight" o:gfxdata="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" strokecolor="black [3200]" strokeweight=".5pt">
                 <v:stroke linestyle="thinThin" joinstyle="miter" endcap="round"/>
               </v:line>
-              <v:shape id="Text Box 2" o:spid="_x0000_s1029" type="#_x0000_t202" style="position:absolute;left:7792;top:200;width:41300;height:8455;visibility:visible;mso-wrap-style:square;v-text-anchor:top" o:gfxdata="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" filled="f" stroked="f">
+              <v:shape id="_x0000_s1032" type="#_x0000_t202" style="position:absolute;left:7792;top:200;width:41300;height:8455;visibility:visible;mso-wrap-style:square;v-text-anchor:top" o:gfxdata="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" filled="f" stroked="f">
                 <v:textbox>
                   <w:txbxContent>
                     <w:p>
@@ -1355,51 +1700,7 @@
                           <w:sz w:val="16"/>
                           <w:szCs w:val="18"/>
                         </w:rPr>
-                        <w:t xml:space="preserve">Basement, </w:t>
-                      </w:r>
-                      <w:proofErr w:type="spellStart"/>
-                      <w:r>
-                        <w:rPr>
-                          <w:rFonts w:ascii="Times New Roman" w:hAnsi="Times New Roman" w:cs="Times New Roman"/>
-                          <w:b/>
-                          <w:bCs/>
-                          <w:sz w:val="16"/>
-                          <w:szCs w:val="18"/>
-                        </w:rPr>
-                        <w:t>Andenson</w:t>
-                      </w:r>
-                      <w:proofErr w:type="spellEnd"/>
-                      <w:r>
-                        <w:rPr>
-                          <w:rFonts w:ascii="Times New Roman" w:hAnsi="Times New Roman" w:cs="Times New Roman"/>
-                          <w:b/>
-                          <w:bCs/>
-                          <w:sz w:val="16"/>
-                          <w:szCs w:val="18"/>
-                        </w:rPr>
-                        <w:t xml:space="preserve"> Building II, </w:t>
-                      </w:r>
-                      <w:proofErr w:type="spellStart"/>
-                      <w:r>
-                        <w:rPr>
-                          <w:rFonts w:ascii="Times New Roman" w:hAnsi="Times New Roman" w:cs="Times New Roman"/>
-                          <w:b/>
-                          <w:bCs/>
-                          <w:sz w:val="16"/>
-                          <w:szCs w:val="18"/>
-                        </w:rPr>
-                        <w:t>Brgy</w:t>
-                      </w:r>
-                      <w:proofErr w:type="spellEnd"/>
-                      <w:r>
-                        <w:rPr>
-                          <w:rFonts w:ascii="Times New Roman" w:hAnsi="Times New Roman" w:cs="Times New Roman"/>
-                          <w:b/>
-                          <w:bCs/>
-                          <w:sz w:val="16"/>
-                          <w:szCs w:val="18"/>
-                        </w:rPr>
-                        <w:t>. Parian, Calamba City, Laguna 4027</w:t>
+                        <w:t>Basement, Andenson Building II, Brgy. Parian, Calamba City, Laguna 4027</w:t>
                       </w:r>
                     </w:p>
                     <w:p>
@@ -1431,7 +1732,7 @@
                 <v:path o:extrusionok="f" gradientshapeok="t" o:connecttype="rect"/>
                 <o:lock v:ext="edit" aspectratio="t"/>
               </v:shapetype>
-              <v:shape id="Picture 1688640179" o:spid="_x0000_s1030" type="#_x0000_t75" style="position:absolute;left:47628;top:-318;width:10242;height:9023;visibility:visible;mso-wrap-style:square" o:gfxdata="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">
+              <v:shape id="Picture 1688640179" o:spid="_x0000_s1033" type="#_x0000_t75" style="position:absolute;left:47628;top:-318;width:10242;height:9023;visibility:visible;mso-wrap-style:square" o:gfxdata="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">
                 <v:imagedata r:id="rId6" o:title="" chromakey="#fefefe"/>
               </v:shape>
               <w10:wrap anchorx="margin"/>
@@ -1540,7 +1841,7 @@
         <v:path o:extrusionok="f" gradientshapeok="t" o:connecttype="rect"/>
         <o:lock v:ext="edit" aspectratio="t"/>
       </v:shapetype>
-      <v:shape id="_x0000_i1035" type="#_x0000_t75" style="width:45pt;height:29.25pt;visibility:visible;mso-wrap-style:square" o:bullet="t">
+      <v:shape id="_x0000_i1074" type="#_x0000_t75" style="width:44.85pt;height:29.2pt;visibility:visible;mso-wrap-style:square" o:bullet="t">
         <v:imagedata r:id="rId1" o:title=""/>
       </v:shape>
     </w:pict>
@@ -3166,7 +3467,6 @@
   <w:style w:type="character" w:default="1" w:styleId="DefaultParagraphFont">
     <w:name w:val="Default Paragraph Font"/>
     <w:uiPriority w:val="1"/>
-    <w:semiHidden/>
     <w:unhideWhenUsed/>
   </w:style>
   <w:style w:type="table" w:default="1" w:styleId="TableNormal">
@@ -3691,14 +3991,6 @@
 </file>
 
 <file path=customXml/item2.xml><?xml version="1.0" encoding="utf-8"?>
-<p:properties xmlns:p="http://schemas.microsoft.com/office/2006/metadata/properties" xmlns:xsi="http://www.w3.org/2001/XMLSchema-instance" xmlns:pc="http://schemas.microsoft.com/office/infopath/2007/PartnerControls">
-  <documentManagement>
-    <_activity xmlns="2ebc7845-858b-4f3c-ba6d-7a6a203ce4fd" xsi:nil="true"/>
-  </documentManagement>
-</p:properties>
-</file>
-
-<file path=customXml/item3.xml><?xml version="1.0" encoding="utf-8"?>
 <ct:contentTypeSchema xmlns:ct="http://schemas.microsoft.com/office/2006/metadata/contentType" xmlns:ma="http://schemas.microsoft.com/office/2006/metadata/properties/metaAttributes" ct:_="" ma:_="" ma:contentTypeName="Document" ma:contentTypeID="0x010100319C9E26B1D72648A18F4404200D28A0" ma:contentTypeVersion="14" ma:contentTypeDescription="Create a new document." ma:contentTypeScope="" ma:versionID="92e0d19c320a7ab9c6f704a650054611">
   <xsd:schema xmlns:xsd="http://www.w3.org/2001/XMLSchema" xmlns:xs="http://www.w3.org/2001/XMLSchema" xmlns:p="http://schemas.microsoft.com/office/2006/metadata/properties" xmlns:ns3="3344fb26-d8d0-4ae9-b28d-1b9a240ccfb9" xmlns:ns4="2ebc7845-858b-4f3c-ba6d-7a6a203ce4fd" targetNamespace="http://schemas.microsoft.com/office/2006/metadata/properties" ma:root="true" ma:fieldsID="e6c0911d5e1e01f2e0371ff8889a02c5" ns3:_="" ns4:_="">
     <xsd:import namespace="3344fb26-d8d0-4ae9-b28d-1b9a240ccfb9"/>
@@ -3925,6 +4217,14 @@
 </ct:contentTypeSchema>
 </file>
 
+<file path=customXml/item3.xml><?xml version="1.0" encoding="utf-8"?>
+<p:properties xmlns:p="http://schemas.microsoft.com/office/2006/metadata/properties" xmlns:xsi="http://www.w3.org/2001/XMLSchema-instance" xmlns:pc="http://schemas.microsoft.com/office/infopath/2007/PartnerControls">
+  <documentManagement>
+    <_activity xmlns="2ebc7845-858b-4f3c-ba6d-7a6a203ce4fd" xsi:nil="true"/>
+  </documentManagement>
+</p:properties>
+</file>
+
 <file path=customXml/itemProps1.xml><?xml version="1.0" encoding="utf-8"?>
 <ds:datastoreItem xmlns:ds="http://schemas.openxmlformats.org/officeDocument/2006/customXml" ds:itemID="{3DF7C0AC-408F-4D10-9505-FAAB01C4DE8B}">
   <ds:schemaRefs>
@@ -3934,16 +4234,6 @@
 </file>
 
 <file path=customXml/itemProps2.xml><?xml version="1.0" encoding="utf-8"?>
-<ds:datastoreItem xmlns:ds="http://schemas.openxmlformats.org/officeDocument/2006/customXml" ds:itemID="{DD2B40DC-BDC3-4032-B9DF-9AC375CFA993}">
-  <ds:schemaRefs>
-    <ds:schemaRef ds:uri="http://schemas.microsoft.com/office/2006/metadata/properties"/>
-    <ds:schemaRef ds:uri="http://schemas.microsoft.com/office/infopath/2007/PartnerControls"/>
-    <ds:schemaRef ds:uri="2ebc7845-858b-4f3c-ba6d-7a6a203ce4fd"/>
-  </ds:schemaRefs>
-</ds:datastoreItem>
-</file>
-
-<file path=customXml/itemProps3.xml><?xml version="1.0" encoding="utf-8"?>
 <ds:datastoreItem xmlns:ds="http://schemas.openxmlformats.org/officeDocument/2006/customXml" ds:itemID="{5CC911B3-8DA8-4604-BB50-C5997F141DF2}">
   <ds:schemaRefs>
     <ds:schemaRef ds:uri="http://schemas.microsoft.com/office/2006/metadata/contentType"/>
@@ -3960,4 +4250,14 @@
     <ds:schemaRef ds:uri="http://schemas.microsoft.com/internal/obd"/>
   </ds:schemaRefs>
 </ds:datastoreItem>
+</file>
+
+<file path=customXml/itemProps3.xml><?xml version="1.0" encoding="utf-8"?>
+<ds:datastoreItem xmlns:ds="http://schemas.openxmlformats.org/officeDocument/2006/customXml" ds:itemID="{DD2B40DC-BDC3-4032-B9DF-9AC375CFA993}">
+  <ds:schemaRefs>
+    <ds:schemaRef ds:uri="http://schemas.microsoft.com/office/2006/metadata/properties"/>
+    <ds:schemaRef ds:uri="http://schemas.microsoft.com/office/infopath/2007/PartnerControls"/>
+    <ds:schemaRef ds:uri="2ebc7845-858b-4f3c-ba6d-7a6a203ce4fd"/>
+  </ds:schemaRefs>
+</ds:datastoreItem>
 </file>
</xml_diff>